<commit_message>
Vergeten op "save" te klikken
</commit_message>
<xml_diff>
--- a/Het begin van een mapeditor.docx
+++ b/Het begin van een mapeditor.docx
@@ -205,7 +205,6 @@
                                       <w:calendar w:val="gregorian"/>
                                     </w:date>
                                   </w:sdtPr>
-                                  <w:sdtEndPr/>
                                   <w:sdtContent>
                                     <w:p>
                                       <w:pPr>
@@ -291,7 +290,6 @@
                                     <w:dataBinding w:prefixMappings="xmlns:ns0='http://schemas.openxmlformats.org/package/2006/metadata/core-properties' xmlns:ns1='http://purl.org/dc/elements/1.1/'" w:xpath="/ns0:coreProperties[1]/ns1:creator[1]" w:storeItemID="{6C3C8BC8-F283-45AE-878A-BAB7291924A1}"/>
                                     <w:text/>
                                   </w:sdtPr>
-                                  <w:sdtEndPr/>
                                   <w:sdtContent>
                                     <w:p>
                                       <w:pPr>
@@ -321,7 +319,6 @@
                                     <w:dataBinding w:prefixMappings="xmlns:ns0='http://schemas.openxmlformats.org/officeDocument/2006/extended-properties'" w:xpath="/ns0:Properties[1]/ns0:Company[1]" w:storeItemID="{6668398D-A668-4E3E-A5EB-62B293D839F1}"/>
                                     <w:text/>
                                   </w:sdtPr>
-                                  <w:sdtEndPr/>
                                   <w:sdtContent>
                                     <w:p>
                                       <w:pPr>
@@ -355,7 +352,6 @@
                                       <w:calendar w:val="gregorian"/>
                                     </w:date>
                                   </w:sdtPr>
-                                  <w:sdtEndPr/>
                                   <w:sdtContent>
                                     <w:p>
                                       <w:pPr>
@@ -423,7 +419,6 @@
                                 <w:calendar w:val="gregorian"/>
                               </w:date>
                             </w:sdtPr>
-                            <w:sdtEndPr/>
                             <w:sdtContent>
                               <w:p>
                                 <w:pPr>
@@ -464,7 +459,6 @@
                               <w:dataBinding w:prefixMappings="xmlns:ns0='http://schemas.openxmlformats.org/package/2006/metadata/core-properties' xmlns:ns1='http://purl.org/dc/elements/1.1/'" w:xpath="/ns0:coreProperties[1]/ns1:creator[1]" w:storeItemID="{6C3C8BC8-F283-45AE-878A-BAB7291924A1}"/>
                               <w:text/>
                             </w:sdtPr>
-                            <w:sdtEndPr/>
                             <w:sdtContent>
                               <w:p>
                                 <w:pPr>
@@ -494,7 +488,6 @@
                               <w:dataBinding w:prefixMappings="xmlns:ns0='http://schemas.openxmlformats.org/officeDocument/2006/extended-properties'" w:xpath="/ns0:Properties[1]/ns0:Company[1]" w:storeItemID="{6668398D-A668-4E3E-A5EB-62B293D839F1}"/>
                               <w:text/>
                             </w:sdtPr>
-                            <w:sdtEndPr/>
                             <w:sdtContent>
                               <w:p>
                                 <w:pPr>
@@ -528,7 +521,6 @@
                                 <w:calendar w:val="gregorian"/>
                               </w:date>
                             </w:sdtPr>
-                            <w:sdtEndPr/>
                             <w:sdtContent>
                               <w:p>
                                 <w:pPr>
@@ -628,7 +620,6 @@
                                   <w:dataBinding w:prefixMappings="xmlns:ns0='http://schemas.openxmlformats.org/package/2006/metadata/core-properties' xmlns:ns1='http://purl.org/dc/elements/1.1/'" w:xpath="/ns0:coreProperties[1]/ns1:title[1]" w:storeItemID="{6C3C8BC8-F283-45AE-878A-BAB7291924A1}"/>
                                   <w:text/>
                                 </w:sdtPr>
-                                <w:sdtEndPr/>
                                 <w:sdtContent>
                                   <w:p>
                                     <w:pPr>
@@ -685,7 +676,6 @@
                             <w:dataBinding w:prefixMappings="xmlns:ns0='http://schemas.openxmlformats.org/package/2006/metadata/core-properties' xmlns:ns1='http://purl.org/dc/elements/1.1/'" w:xpath="/ns0:coreProperties[1]/ns1:title[1]" w:storeItemID="{6C3C8BC8-F283-45AE-878A-BAB7291924A1}"/>
                             <w:text/>
                           </w:sdtPr>
-                          <w:sdtEndPr/>
                           <w:sdtContent>
                             <w:p>
                               <w:pPr>
@@ -19733,17 +19723,7 @@
           <w:szCs w:val="19"/>
           <w:highlight w:val="white"/>
         </w:rPr>
-        <w:t>; }</w:t>
-      </w:r>
-      <w:r>
-        <w:rPr>
-          <w:rFonts w:ascii="Consolas" w:hAnsi="Consolas" w:cs="Consolas"/>
-          <w:color w:val="000000"/>
-          <w:sz w:val="19"/>
-          <w:szCs w:val="19"/>
-          <w:highlight w:val="white"/>
-        </w:rPr>
-        <w:t xml:space="preserve">   </w:t>
+        <w:t xml:space="preserve">; }   </w:t>
       </w:r>
     </w:p>
     <w:p>
@@ -22877,7 +22857,7 @@
 </file>
 
 <file path=customXml/itemProps2.xml><?xml version="1.0" encoding="utf-8"?>
-<ds:datastoreItem xmlns:ds="http://schemas.openxmlformats.org/officeDocument/2006/customXml" ds:itemID="{F754B2BD-D210-4F41-BC8F-E6E9A9578EE4}">
+<ds:datastoreItem xmlns:ds="http://schemas.openxmlformats.org/officeDocument/2006/customXml" ds:itemID="{08185034-C586-4E81-BFCF-684ECBCE8F5F}">
   <ds:schemaRefs>
     <ds:schemaRef ds:uri="http://schemas.openxmlformats.org/officeDocument/2006/bibliography"/>
   </ds:schemaRefs>

</xml_diff>